<commit_message>
Ajout du screen du git reflog dans le journal de travail
</commit_message>
<xml_diff>
--- a/journaux/journal_aymane_2393372.docx
+++ b/journaux/journal_aymane_2393372.docx
@@ -303,7 +303,13 @@
     <w:sdt>
       <w:sdtPr>
         <w:rPr>
-          <w:lang w:val="fr-FR"/>
+          <w:rFonts w:asciiTheme="minorHAnsi" w:eastAsiaTheme="minorHAnsi" w:hAnsiTheme="minorHAnsi" w:cstheme="minorBidi"/>
+          <w:color w:val="auto"/>
+          <w:kern w:val="2"/>
+          <w:sz w:val="22"/>
+          <w:szCs w:val="22"/>
+          <w:lang w:val="fr-FR" w:eastAsia="en-US"/>
+          <w14:ligatures w14:val="standardContextual"/>
         </w:rPr>
         <w:id w:val="1023594855"/>
         <w:docPartObj>
@@ -313,15 +319,8 @@
       </w:sdtPr>
       <w:sdtEndPr>
         <w:rPr>
-          <w:rFonts w:asciiTheme="minorHAnsi" w:eastAsiaTheme="minorHAnsi" w:hAnsiTheme="minorHAnsi" w:cstheme="minorBidi"/>
           <w:b/>
           <w:bCs/>
-          <w:color w:val="auto"/>
-          <w:kern w:val="2"/>
-          <w:sz w:val="22"/>
-          <w:szCs w:val="22"/>
-          <w:lang w:eastAsia="en-US"/>
-          <w14:ligatures w14:val="standardContextual"/>
         </w:rPr>
       </w:sdtEndPr>
       <w:sdtContent>
@@ -365,21 +364,7 @@
                 <w:rStyle w:val="Lienhypertexte"/>
                 <w:noProof/>
               </w:rPr>
-              <w:t>CREATION DE LA PAGE « </w:t>
-            </w:r>
-            <w:r>
-              <w:rPr>
-                <w:rStyle w:val="Lienhypertexte"/>
-                <w:noProof/>
-              </w:rPr>
-              <w:t>S</w:t>
-            </w:r>
-            <w:r>
-              <w:rPr>
-                <w:rStyle w:val="Lienhypertexte"/>
-                <w:noProof/>
-              </w:rPr>
-              <w:t>ITE D</w:t>
+              <w:t>CREATION DE LA PAGE « SITE D</w:t>
             </w:r>
             <w:r>
               <w:rPr>
@@ -493,21 +478,7 @@
                 <w:rStyle w:val="Lienhypertexte"/>
                 <w:noProof/>
               </w:rPr>
-              <w:t>CAPTURE D’ÉCRAN</w:t>
-            </w:r>
-            <w:r>
-              <w:rPr>
-                <w:rStyle w:val="Lienhypertexte"/>
-                <w:noProof/>
-              </w:rPr>
-              <w:t xml:space="preserve"> </w:t>
-            </w:r>
-            <w:r>
-              <w:rPr>
-                <w:rStyle w:val="Lienhypertexte"/>
-                <w:noProof/>
-              </w:rPr>
-              <w:t>DE LA COMMANDE ```GIT REFLOG``</w:t>
+              <w:t>CAPTURE D’ÉCRAN DE LA COMMANDE ```GIT REFLOG``</w:t>
             </w:r>
             <w:r>
               <w:rPr>
@@ -623,13 +594,7 @@
         <w:rPr>
           <w:lang w:val="en-CA"/>
         </w:rPr>
-        <w:t xml:space="preserve">Lenovo IdeaPad 1i Ordinateur portable HD </w:t>
-      </w:r>
-      <w:r>
-        <w:rPr>
-          <w:lang w:val="en-CA"/>
-        </w:rPr>
-        <w:t>14</w:t>
+        <w:t>Lenovo IdeaPad 1i Ordinateur portable HD 14</w:t>
       </w:r>
       <w:r>
         <w:rPr>
@@ -790,7 +755,54 @@
     </w:p>
     <w:p/>
     <w:p/>
-    <w:p/>
+    <w:p>
+      <w:r>
+        <w:rPr>
+          <w:noProof/>
+        </w:rPr>
+        <w:drawing>
+          <wp:inline distT="0" distB="0" distL="0" distR="0" wp14:anchorId="747B6733" wp14:editId="40FCB9E6">
+            <wp:extent cx="6292370" cy="3638550"/>
+            <wp:effectExtent l="0" t="0" r="0" b="0"/>
+            <wp:docPr id="1443140926" name="Image 1" descr="Une image contenant texte, capture d’écran, Police&#10;&#10;Description générée automatiquement"/>
+            <wp:cNvGraphicFramePr>
+              <a:graphicFrameLocks xmlns:a="http://schemas.openxmlformats.org/drawingml/2006/main" noChangeAspect="1"/>
+            </wp:cNvGraphicFramePr>
+            <a:graphic xmlns:a="http://schemas.openxmlformats.org/drawingml/2006/main">
+              <a:graphicData uri="http://schemas.openxmlformats.org/drawingml/2006/picture">
+                <pic:pic xmlns:pic="http://schemas.openxmlformats.org/drawingml/2006/picture">
+                  <pic:nvPicPr>
+                    <pic:cNvPr id="1443140926" name="Image 1" descr="Une image contenant texte, capture d’écran, Police&#10;&#10;Description générée automatiquement"/>
+                    <pic:cNvPicPr/>
+                  </pic:nvPicPr>
+                  <pic:blipFill>
+                    <a:blip r:embed="rId8">
+                      <a:extLst>
+                        <a:ext uri="{28A0092B-C50C-407E-A947-70E740481C1C}">
+                          <a14:useLocalDpi xmlns:a14="http://schemas.microsoft.com/office/drawing/2010/main" val="0"/>
+                        </a:ext>
+                      </a:extLst>
+                    </a:blip>
+                    <a:stretch>
+                      <a:fillRect/>
+                    </a:stretch>
+                  </pic:blipFill>
+                  <pic:spPr>
+                    <a:xfrm>
+                      <a:off x="0" y="0"/>
+                      <a:ext cx="6296740" cy="3641077"/>
+                    </a:xfrm>
+                    <a:prstGeom prst="rect">
+                      <a:avLst/>
+                    </a:prstGeom>
+                  </pic:spPr>
+                </pic:pic>
+              </a:graphicData>
+            </a:graphic>
+          </wp:inline>
+        </w:drawing>
+      </w:r>
+    </w:p>
     <w:p/>
     <w:p/>
     <w:p/>
@@ -2458,6 +2470,8 @@
   </w:compat>
   <w:rsids>
     <w:rsidRoot w:val="00EB391D"/>
+    <w:rsid w:val="0042733B"/>
+    <w:rsid w:val="00A929E0"/>
     <w:rsid w:val="00BE458F"/>
     <w:rsid w:val="00EB391D"/>
   </w:rsids>
@@ -2910,26 +2924,6 @@
     <w:semiHidden/>
     <w:unhideWhenUsed/>
   </w:style>
-  <w:style w:type="paragraph" w:customStyle="1" w:styleId="C77679FE22FE4577B54D622B8DFFE6D3">
-    <w:name w:val="C77679FE22FE4577B54D622B8DFFE6D3"/>
-    <w:rsid w:val="00EB391D"/>
-  </w:style>
-  <w:style w:type="paragraph" w:customStyle="1" w:styleId="A869FA47DAE64AE387498D385F19E842">
-    <w:name w:val="A869FA47DAE64AE387498D385F19E842"/>
-    <w:rsid w:val="00EB391D"/>
-  </w:style>
-  <w:style w:type="paragraph" w:customStyle="1" w:styleId="388E00ADC6344F6C961A1558F3189050">
-    <w:name w:val="388E00ADC6344F6C961A1558F3189050"/>
-    <w:rsid w:val="00EB391D"/>
-  </w:style>
-  <w:style w:type="paragraph" w:customStyle="1" w:styleId="78FEA7210F224A46ABF3E5C77D3A31D9">
-    <w:name w:val="78FEA7210F224A46ABF3E5C77D3A31D9"/>
-    <w:rsid w:val="00EB391D"/>
-  </w:style>
-  <w:style w:type="paragraph" w:customStyle="1" w:styleId="F8ADDB33D4454EB39CE421644F7F2E33">
-    <w:name w:val="F8ADDB33D4454EB39CE421644F7F2E33"/>
-    <w:rsid w:val="00EB391D"/>
-  </w:style>
   <w:style w:type="paragraph" w:customStyle="1" w:styleId="E9CF98FFB7204D908A5007067C7A0C3B">
     <w:name w:val="E9CF98FFB7204D908A5007067C7A0C3B"/>
     <w:rsid w:val="00EB391D"/>

</xml_diff>